<commit_message>
añadiendo wireframes de descripción detallada de las experiencias
</commit_message>
<xml_diff>
--- a/Wireframes-Air-Planner.docx
+++ b/Wireframes-Air-Planner.docx
@@ -259,14 +259,7 @@
           <w:sz w:val="28"/>
           <w:szCs w:val="28"/>
         </w:rPr>
-        <w:t>L</w:t>
-      </w:r>
-      <w:r>
-        <w:rPr>
-          <w:sz w:val="28"/>
-          <w:szCs w:val="28"/>
-        </w:rPr>
-        <w:t>ista de Dese</w:t>
+        <w:t>Lista de Dese</w:t>
       </w:r>
       <w:r>
         <w:rPr>
@@ -317,35 +310,7 @@
           <w:sz w:val="28"/>
           <w:szCs w:val="28"/>
         </w:rPr>
-        <w:t xml:space="preserve">Lista de Deseos de </w:t>
-      </w:r>
-      <w:r>
-        <w:rPr>
-          <w:sz w:val="28"/>
-          <w:szCs w:val="28"/>
-        </w:rPr>
-        <w:t>U</w:t>
-      </w:r>
-      <w:r>
-        <w:rPr>
-          <w:sz w:val="28"/>
-          <w:szCs w:val="28"/>
-        </w:rPr>
-        <w:t>suario</w:t>
-      </w:r>
-      <w:r>
-        <w:rPr>
-          <w:sz w:val="28"/>
-          <w:szCs w:val="28"/>
-        </w:rPr>
-        <w:t xml:space="preserve"> Premium</w:t>
-      </w:r>
-      <w:r>
-        <w:rPr>
-          <w:sz w:val="28"/>
-          <w:szCs w:val="28"/>
-        </w:rPr>
-        <w:t>:</w:t>
+        <w:t>Lista de Deseos de Usuario Premium:</w:t>
       </w:r>
       <w:r>
         <w:rPr>
@@ -366,6 +331,144 @@
           <w:t>https://wireframe.cc/yGrwgm</w:t>
         </w:r>
       </w:hyperlink>
+    </w:p>
+    <w:p>
+      <w:r>
+        <w:rPr>
+          <w:sz w:val="28"/>
+          <w:szCs w:val="28"/>
+        </w:rPr>
+        <w:t xml:space="preserve">Compra de </w:t>
+      </w:r>
+      <w:r>
+        <w:rPr>
+          <w:sz w:val="28"/>
+          <w:szCs w:val="28"/>
+        </w:rPr>
+        <w:t>E</w:t>
+      </w:r>
+      <w:r>
+        <w:rPr>
+          <w:sz w:val="28"/>
+          <w:szCs w:val="28"/>
+        </w:rPr>
+        <w:t>xperiencia</w:t>
+      </w:r>
+      <w:r>
+        <w:rPr>
+          <w:sz w:val="28"/>
+          <w:szCs w:val="28"/>
+        </w:rPr>
+        <w:t xml:space="preserve"> de Usuario Premium:</w:t>
+      </w:r>
+      <w:r>
+        <w:rPr>
+          <w:sz w:val="28"/>
+          <w:szCs w:val="28"/>
+        </w:rPr>
+        <w:t xml:space="preserve"> </w:t>
+      </w:r>
+      <w:hyperlink r:id="rId12" w:tgtFrame="_blank" w:history="1">
+        <w:r>
+          <w:rPr>
+            <w:rStyle w:val="Hipervnculo"/>
+            <w:rFonts w:ascii="Arial" w:hAnsi="Arial" w:cs="Arial"/>
+            <w:color w:val="6611CC"/>
+            <w:spacing w:val="2"/>
+            <w:shd w:val="clear" w:color="auto" w:fill="FFFFFF"/>
+          </w:rPr>
+          <w:t>https://wireframe.cc/A74K4s</w:t>
+        </w:r>
+      </w:hyperlink>
+    </w:p>
+    <w:p>
+      <w:r>
+        <w:rPr>
+          <w:sz w:val="28"/>
+          <w:szCs w:val="28"/>
+        </w:rPr>
+        <w:t>Compra de Experiencia de Usuario:</w:t>
+      </w:r>
+      <w:r>
+        <w:rPr>
+          <w:sz w:val="28"/>
+          <w:szCs w:val="28"/>
+        </w:rPr>
+        <w:t xml:space="preserve"> </w:t>
+      </w:r>
+      <w:hyperlink r:id="rId13" w:tgtFrame="_blank" w:history="1">
+        <w:r>
+          <w:rPr>
+            <w:rStyle w:val="Hipervnculo"/>
+            <w:rFonts w:ascii="Arial" w:hAnsi="Arial" w:cs="Arial"/>
+            <w:color w:val="6611CC"/>
+            <w:spacing w:val="2"/>
+            <w:shd w:val="clear" w:color="auto" w:fill="FFFFFF"/>
+          </w:rPr>
+          <w:t>https://wireframe.cc/k1FpGo</w:t>
+        </w:r>
+      </w:hyperlink>
+    </w:p>
+    <w:p>
+      <w:r>
+        <w:rPr>
+          <w:sz w:val="28"/>
+          <w:szCs w:val="28"/>
+        </w:rPr>
+        <w:t>Visualización</w:t>
+      </w:r>
+      <w:r>
+        <w:rPr>
+          <w:sz w:val="28"/>
+          <w:szCs w:val="28"/>
+        </w:rPr>
+        <w:t xml:space="preserve"> de Experiencia </w:t>
+      </w:r>
+      <w:r>
+        <w:rPr>
+          <w:sz w:val="28"/>
+          <w:szCs w:val="28"/>
+        </w:rPr>
+        <w:t>Invitado</w:t>
+      </w:r>
+      <w:r>
+        <w:rPr>
+          <w:sz w:val="28"/>
+          <w:szCs w:val="28"/>
+        </w:rPr>
+        <w:t>:</w:t>
+      </w:r>
+      <w:r>
+        <w:rPr>
+          <w:sz w:val="28"/>
+          <w:szCs w:val="28"/>
+        </w:rPr>
+        <w:t xml:space="preserve"> </w:t>
+      </w:r>
+      <w:hyperlink r:id="rId14" w:tgtFrame="_blank" w:history="1">
+        <w:r>
+          <w:rPr>
+            <w:rStyle w:val="Hipervnculo"/>
+            <w:rFonts w:ascii="Arial" w:hAnsi="Arial" w:cs="Arial"/>
+            <w:color w:val="6611CC"/>
+            <w:spacing w:val="2"/>
+            <w:shd w:val="clear" w:color="auto" w:fill="FFFFFF"/>
+          </w:rPr>
+          <w:t>https://wireframe.cc/FeFurm</w:t>
+        </w:r>
+      </w:hyperlink>
+    </w:p>
+    <w:p/>
+    <w:p>
+      <w:pPr>
+        <w:rPr>
+          <w:rStyle w:val="Hipervnculo"/>
+          <w:rFonts w:ascii="Arial" w:hAnsi="Arial" w:cs="Arial"/>
+          <w:color w:val="6611CC"/>
+          <w:spacing w:val="2"/>
+          <w:shd w:val="clear" w:color="auto" w:fill="FFFFFF"/>
+        </w:rPr>
+      </w:pPr>
     </w:p>
     <w:p>
       <w:pPr>

</xml_diff>

<commit_message>
recortes de wireframes añadidos
</commit_message>
<xml_diff>
--- a/Wireframes-Air-Planner.docx
+++ b/Wireframes-Air-Planner.docx
@@ -1,6 +1,6 @@
 
 <file path=word/document.xml><?xml version="1.0" encoding="utf-8"?>
-<w:document xmlns:wpc="http://schemas.microsoft.com/office/word/2010/wordprocessingCanvas" xmlns:cx="http://schemas.microsoft.com/office/drawing/2014/chartex" xmlns:cx1="http://schemas.microsoft.com/office/drawing/2015/9/8/chartex" xmlns:cx2="http://schemas.microsoft.com/office/drawing/2015/10/21/chartex" xmlns:cx3="http://schemas.microsoft.com/office/drawing/2016/5/9/chartex" xmlns:cx4="http://schemas.microsoft.com/office/drawing/2016/5/10/chartex" xmlns:cx5="http://schemas.microsoft.com/office/drawing/2016/5/11/chartex" xmlns:cx6="http://schemas.microsoft.com/office/drawing/2016/5/12/chartex" xmlns:cx7="http://schemas.microsoft.com/office/drawing/2016/5/13/chartex" xmlns:cx8="http://schemas.microsoft.com/office/drawing/2016/5/14/chartex" xmlns:mc="http://schemas.openxmlformats.org/markup-compatibility/2006" xmlns:aink="http://schemas.microsoft.com/office/drawing/2016/ink" xmlns:am3d="http://schemas.microsoft.com/office/drawing/2017/model3d" xmlns:o="urn:schemas-microsoft-com:office:office" xmlns:r="http://schemas.openxmlformats.org/officeDocument/2006/relationships" xmlns:m="http://schemas.openxmlformats.org/officeDocument/2006/math" xmlns:v="urn:schemas-microsoft-com:vml" xmlns:wp14="http://schemas.microsoft.com/office/word/2010/wordprocessingDrawing" xmlns:wp="http://schemas.openxmlformats.org/drawingml/2006/wordprocessingDrawing" xmlns:w10="urn:schemas-microsoft-com:office:word" xmlns:w="http://schemas.openxmlformats.org/wordprocessingml/2006/main" xmlns:w14="http://schemas.microsoft.com/office/word/2010/wordml" xmlns:w15="http://schemas.microsoft.com/office/word/2012/wordml" xmlns:w16cex="http://schemas.microsoft.com/office/word/2018/wordml/cex" xmlns:w16cid="http://schemas.microsoft.com/office/word/2016/wordml/cid" xmlns:w16="http://schemas.microsoft.com/office/word/2018/wordml" xmlns:w16se="http://schemas.microsoft.com/office/word/2015/wordml/symex" xmlns:wpg="http://schemas.microsoft.com/office/word/2010/wordprocessingGroup" xmlns:wpi="http://schemas.microsoft.com/office/word/2010/wordprocessingInk" xmlns:wne="http://schemas.microsoft.com/office/word/2006/wordml" xmlns:wps="http://schemas.microsoft.com/office/word/2010/wordprocessingShape" mc:Ignorable="w14 w15 w16se w16cid w16 w16cex wp14">
+<w:document xmlns:wpc="http://schemas.microsoft.com/office/word/2010/wordprocessingCanvas" xmlns:cx="http://schemas.microsoft.com/office/drawing/2014/chartex" xmlns:cx1="http://schemas.microsoft.com/office/drawing/2015/9/8/chartex" xmlns:cx2="http://schemas.microsoft.com/office/drawing/2015/10/21/chartex" xmlns:cx3="http://schemas.microsoft.com/office/drawing/2016/5/9/chartex" xmlns:cx4="http://schemas.microsoft.com/office/drawing/2016/5/10/chartex" xmlns:cx5="http://schemas.microsoft.com/office/drawing/2016/5/11/chartex" xmlns:cx6="http://schemas.microsoft.com/office/drawing/2016/5/12/chartex" xmlns:cx7="http://schemas.microsoft.com/office/drawing/2016/5/13/chartex" xmlns:cx8="http://schemas.microsoft.com/office/drawing/2016/5/14/chartex" xmlns:mc="http://schemas.openxmlformats.org/markup-compatibility/2006" xmlns:aink="http://schemas.microsoft.com/office/drawing/2016/ink" xmlns:am3d="http://schemas.microsoft.com/office/drawing/2017/model3d" xmlns:o="urn:schemas-microsoft-com:office:office" xmlns:r="http://schemas.openxmlformats.org/officeDocument/2006/relationships" xmlns:m="http://schemas.openxmlformats.org/officeDocument/2006/math" xmlns:v="urn:schemas-microsoft-com:vml" xmlns:wp14="http://schemas.microsoft.com/office/word/2010/wordprocessingDrawing" xmlns:wp="http://schemas.openxmlformats.org/drawingml/2006/wordprocessingDrawing" xmlns:w10="urn:schemas-microsoft-com:office:word" xmlns:w="http://schemas.openxmlformats.org/wordprocessingml/2006/main" xmlns:w14="http://schemas.microsoft.com/office/word/2010/wordml" xmlns:w15="http://schemas.microsoft.com/office/word/2012/wordml" xmlns:w16cid="http://schemas.microsoft.com/office/word/2016/wordml/cid" xmlns:w16se="http://schemas.microsoft.com/office/word/2015/wordml/symex" xmlns:wpg="http://schemas.microsoft.com/office/word/2010/wordprocessingGroup" xmlns:wpi="http://schemas.microsoft.com/office/word/2010/wordprocessingInk" xmlns:wne="http://schemas.microsoft.com/office/word/2006/wordml" xmlns:wps="http://schemas.microsoft.com/office/word/2010/wordprocessingShape" mc:Ignorable="w14 w15 w16se w16cid wp14">
   <w:body>
     <w:p>
       <w:pPr>
@@ -54,168 +54,6 @@
           <w:szCs w:val="28"/>
         </w:rPr>
       </w:pPr>
-    </w:p>
-    <w:p>
-      <w:proofErr w:type="spellStart"/>
-      <w:r>
-        <w:rPr>
-          <w:sz w:val="28"/>
-          <w:szCs w:val="28"/>
-        </w:rPr>
-        <w:t>Login</w:t>
-      </w:r>
-      <w:proofErr w:type="spellEnd"/>
-      <w:r>
-        <w:rPr>
-          <w:sz w:val="28"/>
-          <w:szCs w:val="28"/>
-        </w:rPr>
-        <w:t xml:space="preserve">: </w:t>
-      </w:r>
-      <w:hyperlink r:id="rId4" w:tgtFrame="_blank" w:history="1">
-        <w:r>
-          <w:rPr>
-            <w:rStyle w:val="Hipervnculo"/>
-            <w:rFonts w:ascii="Arial" w:hAnsi="Arial" w:cs="Arial"/>
-            <w:color w:val="6611CC"/>
-            <w:spacing w:val="2"/>
-            <w:shd w:val="clear" w:color="auto" w:fill="FFFFFF"/>
-          </w:rPr>
-          <w:t>https://wireframe.cc/uvsPnJ</w:t>
-        </w:r>
-      </w:hyperlink>
-    </w:p>
-    <w:p>
-      <w:r>
-        <w:rPr>
-          <w:sz w:val="28"/>
-          <w:szCs w:val="28"/>
-        </w:rPr>
-        <w:t xml:space="preserve">Registro: </w:t>
-      </w:r>
-      <w:hyperlink r:id="rId5" w:tgtFrame="_blank" w:history="1">
-        <w:r>
-          <w:rPr>
-            <w:rStyle w:val="Hipervnculo"/>
-            <w:rFonts w:ascii="Arial" w:hAnsi="Arial" w:cs="Arial"/>
-            <w:color w:val="6611CC"/>
-            <w:spacing w:val="2"/>
-            <w:shd w:val="clear" w:color="auto" w:fill="FFFFFF"/>
-          </w:rPr>
-          <w:t>https://wireframe.cc/VKy5bk</w:t>
-        </w:r>
-      </w:hyperlink>
-    </w:p>
-    <w:p>
-      <w:r>
-        <w:rPr>
-          <w:rFonts w:cstheme="minorHAnsi"/>
-          <w:color w:val="202124"/>
-          <w:sz w:val="28"/>
-          <w:szCs w:val="28"/>
-          <w:shd w:val="clear" w:color="auto" w:fill="FFFFFF"/>
-        </w:rPr>
-        <w:t>Pantalla Principal Invitado</w:t>
-      </w:r>
-      <w:r>
-        <w:rPr>
-          <w:rFonts w:cstheme="minorHAnsi"/>
-          <w:color w:val="202124"/>
-          <w:sz w:val="28"/>
-          <w:szCs w:val="28"/>
-          <w:shd w:val="clear" w:color="auto" w:fill="FFFFFF"/>
-        </w:rPr>
-        <w:t xml:space="preserve">: </w:t>
-      </w:r>
-      <w:hyperlink r:id="rId6" w:tgtFrame="_blank" w:history="1">
-        <w:r>
-          <w:rPr>
-            <w:rStyle w:val="Hipervnculo"/>
-            <w:rFonts w:ascii="Arial" w:hAnsi="Arial" w:cs="Arial"/>
-            <w:color w:val="6611CC"/>
-            <w:spacing w:val="2"/>
-            <w:shd w:val="clear" w:color="auto" w:fill="FFFFFF"/>
-          </w:rPr>
-          <w:t>https://wireframe.cc/ruTUcd</w:t>
-        </w:r>
-      </w:hyperlink>
-    </w:p>
-    <w:p>
-      <w:pPr>
-        <w:rPr>
-          <w:rFonts w:cstheme="minorHAnsi"/>
-          <w:color w:val="202124"/>
-          <w:sz w:val="28"/>
-          <w:szCs w:val="28"/>
-          <w:shd w:val="clear" w:color="auto" w:fill="FFFFFF"/>
-        </w:rPr>
-      </w:pPr>
-      <w:r>
-        <w:rPr>
-          <w:rFonts w:cstheme="minorHAnsi"/>
-          <w:color w:val="202124"/>
-          <w:sz w:val="28"/>
-          <w:szCs w:val="28"/>
-          <w:shd w:val="clear" w:color="auto" w:fill="FFFFFF"/>
-        </w:rPr>
-        <w:t xml:space="preserve">Pantalla Principal </w:t>
-      </w:r>
-      <w:r>
-        <w:rPr>
-          <w:rFonts w:cstheme="minorHAnsi"/>
-          <w:color w:val="202124"/>
-          <w:sz w:val="28"/>
-          <w:szCs w:val="28"/>
-          <w:shd w:val="clear" w:color="auto" w:fill="FFFFFF"/>
-        </w:rPr>
-        <w:t xml:space="preserve">Usuario: </w:t>
-      </w:r>
-      <w:hyperlink r:id="rId7" w:tgtFrame="_blank" w:history="1">
-        <w:r>
-          <w:rPr>
-            <w:rStyle w:val="Hipervnculo"/>
-            <w:rFonts w:ascii="Arial" w:hAnsi="Arial" w:cs="Arial"/>
-            <w:color w:val="6611CC"/>
-            <w:spacing w:val="2"/>
-            <w:shd w:val="clear" w:color="auto" w:fill="FFFFFF"/>
-          </w:rPr>
-          <w:t>https://wireframe.cc/9PKru6</w:t>
-        </w:r>
-      </w:hyperlink>
-    </w:p>
-    <w:p>
-      <w:r>
-        <w:rPr>
-          <w:rFonts w:cstheme="minorHAnsi"/>
-          <w:color w:val="202124"/>
-          <w:sz w:val="28"/>
-          <w:szCs w:val="28"/>
-          <w:shd w:val="clear" w:color="auto" w:fill="FFFFFF"/>
-        </w:rPr>
-        <w:t xml:space="preserve">Pantalla Principal </w:t>
-      </w:r>
-      <w:r>
-        <w:rPr>
-          <w:rFonts w:cstheme="minorHAnsi"/>
-          <w:color w:val="202124"/>
-          <w:sz w:val="28"/>
-          <w:szCs w:val="28"/>
-          <w:shd w:val="clear" w:color="auto" w:fill="FFFFFF"/>
-        </w:rPr>
-        <w:t xml:space="preserve">Usuario Premium: </w:t>
-      </w:r>
-      <w:hyperlink r:id="rId8" w:tgtFrame="_blank" w:history="1">
-        <w:r>
-          <w:rPr>
-            <w:rStyle w:val="Hipervnculo"/>
-            <w:rFonts w:ascii="Arial" w:hAnsi="Arial" w:cs="Arial"/>
-            <w:color w:val="6611CC"/>
-            <w:spacing w:val="2"/>
-            <w:shd w:val="clear" w:color="auto" w:fill="FFFFFF"/>
-          </w:rPr>
-          <w:t>https://wireframe.cc/Lc89nC</w:t>
-        </w:r>
-      </w:hyperlink>
     </w:p>
     <w:p>
       <w:pPr>
@@ -232,66 +70,45 @@
           <w:sz w:val="28"/>
           <w:szCs w:val="28"/>
         </w:rPr>
-        <w:t xml:space="preserve">Filtro: </w:t>
-      </w:r>
-      <w:hyperlink r:id="rId9" w:tgtFrame="_blank" w:history="1">
-        <w:r>
-          <w:rPr>
-            <w:rStyle w:val="Hipervnculo"/>
-            <w:rFonts w:ascii="Arial" w:hAnsi="Arial" w:cs="Arial"/>
-            <w:color w:val="6611CC"/>
-            <w:spacing w:val="2"/>
-            <w:shd w:val="clear" w:color="auto" w:fill="FFFFFF"/>
-          </w:rPr>
-          <w:t>https://wireframe.cc/oUjI2l</w:t>
-        </w:r>
-      </w:hyperlink>
-    </w:p>
-    <w:p>
-      <w:pPr>
-        <w:rPr>
-          <w:sz w:val="28"/>
-          <w:szCs w:val="28"/>
-        </w:rPr>
-      </w:pPr>
-      <w:r>
-        <w:rPr>
-          <w:sz w:val="28"/>
-          <w:szCs w:val="28"/>
-        </w:rPr>
-        <w:t>Lista de Dese</w:t>
-      </w:r>
-      <w:r>
-        <w:rPr>
-          <w:sz w:val="28"/>
-          <w:szCs w:val="28"/>
-        </w:rPr>
-        <w:t>os de Usuario</w:t>
-      </w:r>
-      <w:r>
-        <w:rPr>
-          <w:sz w:val="28"/>
-          <w:szCs w:val="28"/>
-        </w:rPr>
-        <w:t>:</w:t>
-      </w:r>
-      <w:r>
-        <w:rPr>
-          <w:sz w:val="28"/>
-          <w:szCs w:val="28"/>
-        </w:rPr>
-        <w:t xml:space="preserve"> </w:t>
-      </w:r>
-      <w:hyperlink r:id="rId10" w:tgtFrame="_blank" w:history="1">
-        <w:r>
-          <w:rPr>
-            <w:rStyle w:val="Hipervnculo"/>
-            <w:rFonts w:ascii="Arial" w:hAnsi="Arial" w:cs="Arial"/>
-            <w:color w:val="6611CC"/>
-            <w:spacing w:val="2"/>
-            <w:shd w:val="clear" w:color="auto" w:fill="FFFFFF"/>
-          </w:rPr>
-          <w:t>https://wireframe.cc/lgCDRa</w:t>
+        <w:t xml:space="preserve">Pantalla </w:t>
+      </w:r>
+      <w:r>
+        <w:rPr>
+          <w:sz w:val="28"/>
+          <w:szCs w:val="28"/>
+        </w:rPr>
+        <w:t xml:space="preserve">Login: </w:t>
+      </w:r>
+      <w:hyperlink r:id="rId4" w:tgtFrame="_blank" w:history="1">
+        <w:r>
+          <w:rPr>
+            <w:rStyle w:val="Hipervnculo"/>
+            <w:rFonts w:ascii="Arial" w:hAnsi="Arial" w:cs="Arial"/>
+            <w:color w:val="6611CC"/>
+            <w:spacing w:val="2"/>
+            <w:shd w:val="clear" w:color="auto" w:fill="FFFFFF"/>
+          </w:rPr>
+          <w:t>https://wireframe.c</w:t>
+        </w:r>
+        <w:r>
+          <w:rPr>
+            <w:rStyle w:val="Hipervnculo"/>
+            <w:rFonts w:ascii="Arial" w:hAnsi="Arial" w:cs="Arial"/>
+            <w:color w:val="6611CC"/>
+            <w:spacing w:val="2"/>
+            <w:shd w:val="clear" w:color="auto" w:fill="FFFFFF"/>
+          </w:rPr>
+          <w:t>c</w:t>
+        </w:r>
+        <w:r>
+          <w:rPr>
+            <w:rStyle w:val="Hipervnculo"/>
+            <w:rFonts w:ascii="Arial" w:hAnsi="Arial" w:cs="Arial"/>
+            <w:color w:val="6611CC"/>
+            <w:spacing w:val="2"/>
+            <w:shd w:val="clear" w:color="auto" w:fill="FFFFFF"/>
+          </w:rPr>
+          <w:t>/uvsPnJ</w:t>
         </w:r>
       </w:hyperlink>
     </w:p>
@@ -305,6 +122,872 @@
           <w:shd w:val="clear" w:color="auto" w:fill="FFFFFF"/>
         </w:rPr>
       </w:pPr>
+    </w:p>
+    <w:p>
+      <w:pPr>
+        <w:rPr>
+          <w:rStyle w:val="Hipervnculo"/>
+          <w:rFonts w:ascii="Arial" w:hAnsi="Arial" w:cs="Arial"/>
+          <w:color w:val="6611CC"/>
+          <w:spacing w:val="2"/>
+          <w:shd w:val="clear" w:color="auto" w:fill="FFFFFF"/>
+        </w:rPr>
+      </w:pPr>
+      <w:r>
+        <w:rPr>
+          <w:noProof/>
+        </w:rPr>
+        <w:drawing>
+          <wp:inline distT="0" distB="0" distL="0" distR="0" wp14:anchorId="4B34C431" wp14:editId="01601B81">
+            <wp:extent cx="2040917" cy="3351530"/>
+            <wp:effectExtent l="0" t="0" r="0" b="1270"/>
+            <wp:docPr id="1" name="Imagen 1"/>
+            <wp:cNvGraphicFramePr>
+              <a:graphicFrameLocks xmlns:a="http://schemas.openxmlformats.org/drawingml/2006/main" noChangeAspect="1"/>
+            </wp:cNvGraphicFramePr>
+            <a:graphic xmlns:a="http://schemas.openxmlformats.org/drawingml/2006/main">
+              <a:graphicData uri="http://schemas.openxmlformats.org/drawingml/2006/picture">
+                <pic:pic xmlns:pic="http://schemas.openxmlformats.org/drawingml/2006/picture">
+                  <pic:nvPicPr>
+                    <pic:cNvPr id="1" name=""/>
+                    <pic:cNvPicPr/>
+                  </pic:nvPicPr>
+                  <pic:blipFill>
+                    <a:blip r:embed="rId5"/>
+                    <a:stretch>
+                      <a:fillRect/>
+                    </a:stretch>
+                  </pic:blipFill>
+                  <pic:spPr>
+                    <a:xfrm>
+                      <a:off x="0" y="0"/>
+                      <a:ext cx="2064499" cy="3390256"/>
+                    </a:xfrm>
+                    <a:prstGeom prst="rect">
+                      <a:avLst/>
+                    </a:prstGeom>
+                  </pic:spPr>
+                </pic:pic>
+              </a:graphicData>
+            </a:graphic>
+          </wp:inline>
+        </w:drawing>
+      </w:r>
+    </w:p>
+    <w:p/>
+    <w:p>
+      <w:pPr>
+        <w:rPr>
+          <w:rStyle w:val="Hipervnculo"/>
+          <w:rFonts w:ascii="Arial" w:hAnsi="Arial" w:cs="Arial"/>
+          <w:color w:val="6611CC"/>
+          <w:spacing w:val="2"/>
+          <w:shd w:val="clear" w:color="auto" w:fill="FFFFFF"/>
+        </w:rPr>
+      </w:pPr>
+      <w:r>
+        <w:rPr>
+          <w:noProof/>
+        </w:rPr>
+        <w:drawing>
+          <wp:anchor distT="0" distB="0" distL="114300" distR="114300" simplePos="0" relativeHeight="251658240" behindDoc="0" locked="0" layoutInCell="1" allowOverlap="1" wp14:anchorId="55E6064C" wp14:editId="689B78C2">
+            <wp:simplePos x="0" y="0"/>
+            <wp:positionH relativeFrom="column">
+              <wp:posOffset>154305</wp:posOffset>
+            </wp:positionH>
+            <wp:positionV relativeFrom="paragraph">
+              <wp:posOffset>307340</wp:posOffset>
+            </wp:positionV>
+            <wp:extent cx="2063115" cy="3276411"/>
+            <wp:effectExtent l="0" t="0" r="0" b="635"/>
+            <wp:wrapTopAndBottom/>
+            <wp:docPr id="2" name="Imagen 2"/>
+            <wp:cNvGraphicFramePr>
+              <a:graphicFrameLocks xmlns:a="http://schemas.openxmlformats.org/drawingml/2006/main" noChangeAspect="1"/>
+            </wp:cNvGraphicFramePr>
+            <a:graphic xmlns:a="http://schemas.openxmlformats.org/drawingml/2006/main">
+              <a:graphicData uri="http://schemas.openxmlformats.org/drawingml/2006/picture">
+                <pic:pic xmlns:pic="http://schemas.openxmlformats.org/drawingml/2006/picture">
+                  <pic:nvPicPr>
+                    <pic:cNvPr id="1" name=""/>
+                    <pic:cNvPicPr/>
+                  </pic:nvPicPr>
+                  <pic:blipFill>
+                    <a:blip r:embed="rId6">
+                      <a:extLst>
+                        <a:ext uri="{28A0092B-C50C-407E-A947-70E740481C1C}">
+                          <a14:useLocalDpi xmlns:a14="http://schemas.microsoft.com/office/drawing/2010/main" val="0"/>
+                        </a:ext>
+                      </a:extLst>
+                    </a:blip>
+                    <a:stretch>
+                      <a:fillRect/>
+                    </a:stretch>
+                  </pic:blipFill>
+                  <pic:spPr>
+                    <a:xfrm>
+                      <a:off x="0" y="0"/>
+                      <a:ext cx="2063115" cy="3276411"/>
+                    </a:xfrm>
+                    <a:prstGeom prst="rect">
+                      <a:avLst/>
+                    </a:prstGeom>
+                  </pic:spPr>
+                </pic:pic>
+              </a:graphicData>
+            </a:graphic>
+          </wp:anchor>
+        </w:drawing>
+      </w:r>
+      <w:r>
+        <w:rPr>
+          <w:sz w:val="28"/>
+          <w:szCs w:val="28"/>
+        </w:rPr>
+        <w:t>Pantalla de Registro</w:t>
+      </w:r>
+      <w:r>
+        <w:rPr>
+          <w:sz w:val="28"/>
+          <w:szCs w:val="28"/>
+        </w:rPr>
+        <w:t xml:space="preserve">: </w:t>
+      </w:r>
+      <w:hyperlink r:id="rId7" w:tgtFrame="_blank" w:history="1">
+        <w:r>
+          <w:rPr>
+            <w:rStyle w:val="Hipervnculo"/>
+            <w:rFonts w:ascii="Arial" w:hAnsi="Arial" w:cs="Arial"/>
+            <w:color w:val="6611CC"/>
+            <w:spacing w:val="2"/>
+            <w:shd w:val="clear" w:color="auto" w:fill="FFFFFF"/>
+          </w:rPr>
+          <w:t>https://wir</w:t>
+        </w:r>
+        <w:r>
+          <w:rPr>
+            <w:rStyle w:val="Hipervnculo"/>
+            <w:rFonts w:ascii="Arial" w:hAnsi="Arial" w:cs="Arial"/>
+            <w:color w:val="6611CC"/>
+            <w:spacing w:val="2"/>
+            <w:shd w:val="clear" w:color="auto" w:fill="FFFFFF"/>
+          </w:rPr>
+          <w:t>e</w:t>
+        </w:r>
+        <w:r>
+          <w:rPr>
+            <w:rStyle w:val="Hipervnculo"/>
+            <w:rFonts w:ascii="Arial" w:hAnsi="Arial" w:cs="Arial"/>
+            <w:color w:val="6611CC"/>
+            <w:spacing w:val="2"/>
+            <w:shd w:val="clear" w:color="auto" w:fill="FFFFFF"/>
+          </w:rPr>
+          <w:t>frame.cc/VKy5bk</w:t>
+        </w:r>
+      </w:hyperlink>
+    </w:p>
+    <w:p/>
+    <w:p>
+      <w:pPr>
+        <w:rPr>
+          <w:rStyle w:val="Hipervnculo"/>
+          <w:rFonts w:ascii="Arial" w:hAnsi="Arial" w:cs="Arial"/>
+          <w:color w:val="6611CC"/>
+          <w:spacing w:val="2"/>
+          <w:shd w:val="clear" w:color="auto" w:fill="FFFFFF"/>
+        </w:rPr>
+      </w:pPr>
+      <w:r>
+        <w:rPr>
+          <w:noProof/>
+        </w:rPr>
+        <w:lastRenderedPageBreak/>
+        <w:drawing>
+          <wp:anchor distT="0" distB="0" distL="114300" distR="114300" simplePos="0" relativeHeight="251659264" behindDoc="0" locked="0" layoutInCell="1" allowOverlap="1" wp14:anchorId="740BCC00" wp14:editId="49491F37">
+            <wp:simplePos x="0" y="0"/>
+            <wp:positionH relativeFrom="margin">
+              <wp:posOffset>108585</wp:posOffset>
+            </wp:positionH>
+            <wp:positionV relativeFrom="paragraph">
+              <wp:posOffset>357505</wp:posOffset>
+            </wp:positionV>
+            <wp:extent cx="2240280" cy="3603625"/>
+            <wp:effectExtent l="0" t="0" r="7620" b="0"/>
+            <wp:wrapTopAndBottom/>
+            <wp:docPr id="3" name="Imagen 3"/>
+            <wp:cNvGraphicFramePr>
+              <a:graphicFrameLocks xmlns:a="http://schemas.openxmlformats.org/drawingml/2006/main" noChangeAspect="1"/>
+            </wp:cNvGraphicFramePr>
+            <a:graphic xmlns:a="http://schemas.openxmlformats.org/drawingml/2006/main">
+              <a:graphicData uri="http://schemas.openxmlformats.org/drawingml/2006/picture">
+                <pic:pic xmlns:pic="http://schemas.openxmlformats.org/drawingml/2006/picture">
+                  <pic:nvPicPr>
+                    <pic:cNvPr id="1" name=""/>
+                    <pic:cNvPicPr/>
+                  </pic:nvPicPr>
+                  <pic:blipFill>
+                    <a:blip r:embed="rId8">
+                      <a:extLst>
+                        <a:ext uri="{28A0092B-C50C-407E-A947-70E740481C1C}">
+                          <a14:useLocalDpi xmlns:a14="http://schemas.microsoft.com/office/drawing/2010/main" val="0"/>
+                        </a:ext>
+                      </a:extLst>
+                    </a:blip>
+                    <a:stretch>
+                      <a:fillRect/>
+                    </a:stretch>
+                  </pic:blipFill>
+                  <pic:spPr>
+                    <a:xfrm>
+                      <a:off x="0" y="0"/>
+                      <a:ext cx="2240280" cy="3603625"/>
+                    </a:xfrm>
+                    <a:prstGeom prst="rect">
+                      <a:avLst/>
+                    </a:prstGeom>
+                  </pic:spPr>
+                </pic:pic>
+              </a:graphicData>
+            </a:graphic>
+            <wp14:sizeRelH relativeFrom="margin">
+              <wp14:pctWidth>0</wp14:pctWidth>
+            </wp14:sizeRelH>
+            <wp14:sizeRelV relativeFrom="margin">
+              <wp14:pctHeight>0</wp14:pctHeight>
+            </wp14:sizeRelV>
+          </wp:anchor>
+        </w:drawing>
+      </w:r>
+      <w:r>
+        <w:rPr>
+          <w:rFonts w:cstheme="minorHAnsi"/>
+          <w:color w:val="202124"/>
+          <w:sz w:val="28"/>
+          <w:szCs w:val="28"/>
+          <w:shd w:val="clear" w:color="auto" w:fill="FFFFFF"/>
+        </w:rPr>
+        <w:t>Visualización Recomendaciones Invitado</w:t>
+      </w:r>
+      <w:r>
+        <w:rPr>
+          <w:rFonts w:cstheme="minorHAnsi"/>
+          <w:color w:val="202124"/>
+          <w:sz w:val="28"/>
+          <w:szCs w:val="28"/>
+          <w:shd w:val="clear" w:color="auto" w:fill="FFFFFF"/>
+        </w:rPr>
+        <w:t xml:space="preserve">: </w:t>
+      </w:r>
+      <w:hyperlink r:id="rId9" w:tgtFrame="_blank" w:history="1">
+        <w:r>
+          <w:rPr>
+            <w:rStyle w:val="Hipervnculo"/>
+            <w:rFonts w:ascii="Arial" w:hAnsi="Arial" w:cs="Arial"/>
+            <w:color w:val="6611CC"/>
+            <w:spacing w:val="2"/>
+            <w:shd w:val="clear" w:color="auto" w:fill="FFFFFF"/>
+          </w:rPr>
+          <w:t>https://wirefr</w:t>
+        </w:r>
+        <w:r>
+          <w:rPr>
+            <w:rStyle w:val="Hipervnculo"/>
+            <w:rFonts w:ascii="Arial" w:hAnsi="Arial" w:cs="Arial"/>
+            <w:color w:val="6611CC"/>
+            <w:spacing w:val="2"/>
+            <w:shd w:val="clear" w:color="auto" w:fill="FFFFFF"/>
+          </w:rPr>
+          <w:t>a</w:t>
+        </w:r>
+        <w:r>
+          <w:rPr>
+            <w:rStyle w:val="Hipervnculo"/>
+            <w:rFonts w:ascii="Arial" w:hAnsi="Arial" w:cs="Arial"/>
+            <w:color w:val="6611CC"/>
+            <w:spacing w:val="2"/>
+            <w:shd w:val="clear" w:color="auto" w:fill="FFFFFF"/>
+          </w:rPr>
+          <w:t>me.cc/ruTUcd</w:t>
+        </w:r>
+      </w:hyperlink>
+    </w:p>
+    <w:p/>
+    <w:p>
+      <w:pPr>
+        <w:rPr>
+          <w:rStyle w:val="Hipervnculo"/>
+          <w:rFonts w:ascii="Arial" w:hAnsi="Arial" w:cs="Arial"/>
+          <w:color w:val="6611CC"/>
+          <w:spacing w:val="2"/>
+          <w:shd w:val="clear" w:color="auto" w:fill="FFFFFF"/>
+          <w:lang w:val="en-US"/>
+        </w:rPr>
+      </w:pPr>
+      <w:r>
+        <w:rPr>
+          <w:noProof/>
+        </w:rPr>
+        <w:drawing>
+          <wp:anchor distT="0" distB="0" distL="114300" distR="114300" simplePos="0" relativeHeight="251660288" behindDoc="0" locked="0" layoutInCell="1" allowOverlap="1" wp14:anchorId="615B41A0" wp14:editId="4384FA93">
+            <wp:simplePos x="0" y="0"/>
+            <wp:positionH relativeFrom="margin">
+              <wp:align>left</wp:align>
+            </wp:positionH>
+            <wp:positionV relativeFrom="paragraph">
+              <wp:posOffset>334645</wp:posOffset>
+            </wp:positionV>
+            <wp:extent cx="2232660" cy="3596640"/>
+            <wp:effectExtent l="0" t="0" r="0" b="3810"/>
+            <wp:wrapTopAndBottom/>
+            <wp:docPr id="4" name="Imagen 4"/>
+            <wp:cNvGraphicFramePr>
+              <a:graphicFrameLocks xmlns:a="http://schemas.openxmlformats.org/drawingml/2006/main" noChangeAspect="1"/>
+            </wp:cNvGraphicFramePr>
+            <a:graphic xmlns:a="http://schemas.openxmlformats.org/drawingml/2006/main">
+              <a:graphicData uri="http://schemas.openxmlformats.org/drawingml/2006/picture">
+                <pic:pic xmlns:pic="http://schemas.openxmlformats.org/drawingml/2006/picture">
+                  <pic:nvPicPr>
+                    <pic:cNvPr id="1" name=""/>
+                    <pic:cNvPicPr/>
+                  </pic:nvPicPr>
+                  <pic:blipFill>
+                    <a:blip r:embed="rId10">
+                      <a:extLst>
+                        <a:ext uri="{28A0092B-C50C-407E-A947-70E740481C1C}">
+                          <a14:useLocalDpi xmlns:a14="http://schemas.microsoft.com/office/drawing/2010/main" val="0"/>
+                        </a:ext>
+                      </a:extLst>
+                    </a:blip>
+                    <a:stretch>
+                      <a:fillRect/>
+                    </a:stretch>
+                  </pic:blipFill>
+                  <pic:spPr>
+                    <a:xfrm>
+                      <a:off x="0" y="0"/>
+                      <a:ext cx="2232660" cy="3596640"/>
+                    </a:xfrm>
+                    <a:prstGeom prst="rect">
+                      <a:avLst/>
+                    </a:prstGeom>
+                  </pic:spPr>
+                </pic:pic>
+              </a:graphicData>
+            </a:graphic>
+            <wp14:sizeRelH relativeFrom="margin">
+              <wp14:pctWidth>0</wp14:pctWidth>
+            </wp14:sizeRelH>
+            <wp14:sizeRelV relativeFrom="margin">
+              <wp14:pctHeight>0</wp14:pctHeight>
+            </wp14:sizeRelV>
+          </wp:anchor>
+        </w:drawing>
+      </w:r>
+      <w:r>
+        <w:rPr>
+          <w:rFonts w:cstheme="minorHAnsi"/>
+          <w:color w:val="202124"/>
+          <w:sz w:val="28"/>
+          <w:szCs w:val="28"/>
+          <w:shd w:val="clear" w:color="auto" w:fill="FFFFFF"/>
+          <w:lang w:val="en-US"/>
+        </w:rPr>
+        <w:t>Dashboard</w:t>
+      </w:r>
+      <w:r>
+        <w:rPr>
+          <w:rFonts w:cstheme="minorHAnsi"/>
+          <w:color w:val="202124"/>
+          <w:sz w:val="28"/>
+          <w:szCs w:val="28"/>
+          <w:shd w:val="clear" w:color="auto" w:fill="FFFFFF"/>
+          <w:lang w:val="en-US"/>
+        </w:rPr>
+        <w:t xml:space="preserve"> Usuario: </w:t>
+      </w:r>
+      <w:hyperlink r:id="rId11" w:tgtFrame="_blank" w:history="1">
+        <w:r>
+          <w:rPr>
+            <w:rStyle w:val="Hipervnculo"/>
+            <w:rFonts w:ascii="Arial" w:hAnsi="Arial" w:cs="Arial"/>
+            <w:color w:val="6611CC"/>
+            <w:spacing w:val="2"/>
+            <w:shd w:val="clear" w:color="auto" w:fill="FFFFFF"/>
+            <w:lang w:val="en-US"/>
+          </w:rPr>
+          <w:t>https://wireframe.c</w:t>
+        </w:r>
+        <w:r>
+          <w:rPr>
+            <w:rStyle w:val="Hipervnculo"/>
+            <w:rFonts w:ascii="Arial" w:hAnsi="Arial" w:cs="Arial"/>
+            <w:color w:val="6611CC"/>
+            <w:spacing w:val="2"/>
+            <w:shd w:val="clear" w:color="auto" w:fill="FFFFFF"/>
+            <w:lang w:val="en-US"/>
+          </w:rPr>
+          <w:t>c</w:t>
+        </w:r>
+        <w:r>
+          <w:rPr>
+            <w:rStyle w:val="Hipervnculo"/>
+            <w:rFonts w:ascii="Arial" w:hAnsi="Arial" w:cs="Arial"/>
+            <w:color w:val="6611CC"/>
+            <w:spacing w:val="2"/>
+            <w:shd w:val="clear" w:color="auto" w:fill="FFFFFF"/>
+            <w:lang w:val="en-US"/>
+          </w:rPr>
+          <w:t>/9PKru6</w:t>
+        </w:r>
+      </w:hyperlink>
+    </w:p>
+    <w:p>
+      <w:pPr>
+        <w:rPr>
+          <w:rFonts w:cstheme="minorHAnsi"/>
+          <w:color w:val="202124"/>
+          <w:sz w:val="28"/>
+          <w:szCs w:val="28"/>
+          <w:shd w:val="clear" w:color="auto" w:fill="FFFFFF"/>
+          <w:lang w:val="en-US"/>
+        </w:rPr>
+      </w:pPr>
+    </w:p>
+    <w:p>
+      <w:pPr>
+        <w:rPr>
+          <w:rFonts w:cstheme="minorHAnsi"/>
+          <w:color w:val="202124"/>
+          <w:sz w:val="28"/>
+          <w:szCs w:val="28"/>
+          <w:shd w:val="clear" w:color="auto" w:fill="FFFFFF"/>
+          <w:lang w:val="en-US"/>
+        </w:rPr>
+      </w:pPr>
+    </w:p>
+    <w:p>
+      <w:pPr>
+        <w:rPr>
+          <w:rStyle w:val="Hipervnculo"/>
+          <w:rFonts w:ascii="Arial" w:hAnsi="Arial" w:cs="Arial"/>
+          <w:color w:val="6611CC"/>
+          <w:spacing w:val="2"/>
+          <w:shd w:val="clear" w:color="auto" w:fill="FFFFFF"/>
+          <w:lang w:val="en-US"/>
+        </w:rPr>
+      </w:pPr>
+      <w:r>
+        <w:rPr>
+          <w:noProof/>
+        </w:rPr>
+        <w:lastRenderedPageBreak/>
+        <w:drawing>
+          <wp:anchor distT="0" distB="0" distL="114300" distR="114300" simplePos="0" relativeHeight="251661312" behindDoc="0" locked="0" layoutInCell="1" allowOverlap="1" wp14:anchorId="055672B6" wp14:editId="2A9E552B">
+            <wp:simplePos x="0" y="0"/>
+            <wp:positionH relativeFrom="column">
+              <wp:posOffset>123825</wp:posOffset>
+            </wp:positionH>
+            <wp:positionV relativeFrom="paragraph">
+              <wp:posOffset>296545</wp:posOffset>
+            </wp:positionV>
+            <wp:extent cx="2063750" cy="3322320"/>
+            <wp:effectExtent l="0" t="0" r="0" b="0"/>
+            <wp:wrapTopAndBottom/>
+            <wp:docPr id="5" name="Imagen 5"/>
+            <wp:cNvGraphicFramePr>
+              <a:graphicFrameLocks xmlns:a="http://schemas.openxmlformats.org/drawingml/2006/main" noChangeAspect="1"/>
+            </wp:cNvGraphicFramePr>
+            <a:graphic xmlns:a="http://schemas.openxmlformats.org/drawingml/2006/main">
+              <a:graphicData uri="http://schemas.openxmlformats.org/drawingml/2006/picture">
+                <pic:pic xmlns:pic="http://schemas.openxmlformats.org/drawingml/2006/picture">
+                  <pic:nvPicPr>
+                    <pic:cNvPr id="1" name=""/>
+                    <pic:cNvPicPr/>
+                  </pic:nvPicPr>
+                  <pic:blipFill>
+                    <a:blip r:embed="rId12">
+                      <a:extLst>
+                        <a:ext uri="{28A0092B-C50C-407E-A947-70E740481C1C}">
+                          <a14:useLocalDpi xmlns:a14="http://schemas.microsoft.com/office/drawing/2010/main" val="0"/>
+                        </a:ext>
+                      </a:extLst>
+                    </a:blip>
+                    <a:stretch>
+                      <a:fillRect/>
+                    </a:stretch>
+                  </pic:blipFill>
+                  <pic:spPr>
+                    <a:xfrm>
+                      <a:off x="0" y="0"/>
+                      <a:ext cx="2063750" cy="3322320"/>
+                    </a:xfrm>
+                    <a:prstGeom prst="rect">
+                      <a:avLst/>
+                    </a:prstGeom>
+                  </pic:spPr>
+                </pic:pic>
+              </a:graphicData>
+            </a:graphic>
+            <wp14:sizeRelH relativeFrom="margin">
+              <wp14:pctWidth>0</wp14:pctWidth>
+            </wp14:sizeRelH>
+            <wp14:sizeRelV relativeFrom="margin">
+              <wp14:pctHeight>0</wp14:pctHeight>
+            </wp14:sizeRelV>
+          </wp:anchor>
+        </w:drawing>
+      </w:r>
+      <w:r>
+        <w:rPr>
+          <w:rFonts w:cstheme="minorHAnsi"/>
+          <w:color w:val="202124"/>
+          <w:sz w:val="28"/>
+          <w:szCs w:val="28"/>
+          <w:shd w:val="clear" w:color="auto" w:fill="FFFFFF"/>
+          <w:lang w:val="en-US"/>
+        </w:rPr>
+        <w:t>Dashboard</w:t>
+      </w:r>
+      <w:r>
+        <w:rPr>
+          <w:rFonts w:cstheme="minorHAnsi"/>
+          <w:color w:val="202124"/>
+          <w:sz w:val="28"/>
+          <w:szCs w:val="28"/>
+          <w:shd w:val="clear" w:color="auto" w:fill="FFFFFF"/>
+          <w:lang w:val="en-US"/>
+        </w:rPr>
+        <w:t xml:space="preserve"> Usuario Premium: </w:t>
+      </w:r>
+      <w:hyperlink r:id="rId13" w:tgtFrame="_blank" w:history="1">
+        <w:r>
+          <w:rPr>
+            <w:rStyle w:val="Hipervnculo"/>
+            <w:rFonts w:ascii="Arial" w:hAnsi="Arial" w:cs="Arial"/>
+            <w:color w:val="6611CC"/>
+            <w:spacing w:val="2"/>
+            <w:shd w:val="clear" w:color="auto" w:fill="FFFFFF"/>
+            <w:lang w:val="en-US"/>
+          </w:rPr>
+          <w:t>https://wirefram</w:t>
+        </w:r>
+        <w:r>
+          <w:rPr>
+            <w:rStyle w:val="Hipervnculo"/>
+            <w:rFonts w:ascii="Arial" w:hAnsi="Arial" w:cs="Arial"/>
+            <w:color w:val="6611CC"/>
+            <w:spacing w:val="2"/>
+            <w:shd w:val="clear" w:color="auto" w:fill="FFFFFF"/>
+            <w:lang w:val="en-US"/>
+          </w:rPr>
+          <w:t>e</w:t>
+        </w:r>
+        <w:r>
+          <w:rPr>
+            <w:rStyle w:val="Hipervnculo"/>
+            <w:rFonts w:ascii="Arial" w:hAnsi="Arial" w:cs="Arial"/>
+            <w:color w:val="6611CC"/>
+            <w:spacing w:val="2"/>
+            <w:shd w:val="clear" w:color="auto" w:fill="FFFFFF"/>
+            <w:lang w:val="en-US"/>
+          </w:rPr>
+          <w:t>.cc/Lc89nC</w:t>
+        </w:r>
+      </w:hyperlink>
+    </w:p>
+    <w:p>
+      <w:pPr>
+        <w:rPr>
+          <w:rStyle w:val="Hipervnculo"/>
+          <w:rFonts w:ascii="Arial" w:hAnsi="Arial" w:cs="Arial"/>
+          <w:color w:val="6611CC"/>
+          <w:spacing w:val="2"/>
+          <w:shd w:val="clear" w:color="auto" w:fill="FFFFFF"/>
+          <w:lang w:val="en-US"/>
+        </w:rPr>
+      </w:pPr>
+    </w:p>
+    <w:p>
+      <w:pPr>
+        <w:rPr>
+          <w:lang w:val="en-US"/>
+        </w:rPr>
+      </w:pPr>
+    </w:p>
+    <w:p>
+      <w:pPr>
+        <w:rPr>
+          <w:rStyle w:val="Hipervnculo"/>
+          <w:rFonts w:ascii="Arial" w:hAnsi="Arial" w:cs="Arial"/>
+          <w:color w:val="6611CC"/>
+          <w:spacing w:val="2"/>
+          <w:shd w:val="clear" w:color="auto" w:fill="FFFFFF"/>
+        </w:rPr>
+      </w:pPr>
+      <w:r>
+        <w:rPr>
+          <w:noProof/>
+        </w:rPr>
+        <w:drawing>
+          <wp:anchor distT="0" distB="0" distL="114300" distR="114300" simplePos="0" relativeHeight="251662336" behindDoc="0" locked="0" layoutInCell="1" allowOverlap="1" wp14:anchorId="45887D19" wp14:editId="25CF332E">
+            <wp:simplePos x="0" y="0"/>
+            <wp:positionH relativeFrom="margin">
+              <wp:align>left</wp:align>
+            </wp:positionH>
+            <wp:positionV relativeFrom="paragraph">
+              <wp:posOffset>300355</wp:posOffset>
+            </wp:positionV>
+            <wp:extent cx="2636520" cy="4223385"/>
+            <wp:effectExtent l="0" t="0" r="0" b="5715"/>
+            <wp:wrapTopAndBottom/>
+            <wp:docPr id="6" name="Imagen 6"/>
+            <wp:cNvGraphicFramePr>
+              <a:graphicFrameLocks xmlns:a="http://schemas.openxmlformats.org/drawingml/2006/main" noChangeAspect="1"/>
+            </wp:cNvGraphicFramePr>
+            <a:graphic xmlns:a="http://schemas.openxmlformats.org/drawingml/2006/main">
+              <a:graphicData uri="http://schemas.openxmlformats.org/drawingml/2006/picture">
+                <pic:pic xmlns:pic="http://schemas.openxmlformats.org/drawingml/2006/picture">
+                  <pic:nvPicPr>
+                    <pic:cNvPr id="1" name=""/>
+                    <pic:cNvPicPr/>
+                  </pic:nvPicPr>
+                  <pic:blipFill>
+                    <a:blip r:embed="rId14">
+                      <a:extLst>
+                        <a:ext uri="{28A0092B-C50C-407E-A947-70E740481C1C}">
+                          <a14:useLocalDpi xmlns:a14="http://schemas.microsoft.com/office/drawing/2010/main" val="0"/>
+                        </a:ext>
+                      </a:extLst>
+                    </a:blip>
+                    <a:stretch>
+                      <a:fillRect/>
+                    </a:stretch>
+                  </pic:blipFill>
+                  <pic:spPr>
+                    <a:xfrm>
+                      <a:off x="0" y="0"/>
+                      <a:ext cx="2642595" cy="4233172"/>
+                    </a:xfrm>
+                    <a:prstGeom prst="rect">
+                      <a:avLst/>
+                    </a:prstGeom>
+                  </pic:spPr>
+                </pic:pic>
+              </a:graphicData>
+            </a:graphic>
+            <wp14:sizeRelH relativeFrom="margin">
+              <wp14:pctWidth>0</wp14:pctWidth>
+            </wp14:sizeRelH>
+            <wp14:sizeRelV relativeFrom="margin">
+              <wp14:pctHeight>0</wp14:pctHeight>
+            </wp14:sizeRelV>
+          </wp:anchor>
+        </w:drawing>
+      </w:r>
+      <w:r>
+        <w:rPr>
+          <w:sz w:val="28"/>
+          <w:szCs w:val="28"/>
+        </w:rPr>
+        <w:t xml:space="preserve">Filtro: </w:t>
+      </w:r>
+      <w:hyperlink r:id="rId15" w:tgtFrame="_blank" w:history="1">
+        <w:r>
+          <w:rPr>
+            <w:rStyle w:val="Hipervnculo"/>
+            <w:rFonts w:ascii="Arial" w:hAnsi="Arial" w:cs="Arial"/>
+            <w:color w:val="6611CC"/>
+            <w:spacing w:val="2"/>
+            <w:shd w:val="clear" w:color="auto" w:fill="FFFFFF"/>
+          </w:rPr>
+          <w:t>https://wireframe.cc/oUjI2l</w:t>
+        </w:r>
+      </w:hyperlink>
+    </w:p>
+    <w:p>
+      <w:pPr>
+        <w:rPr>
+          <w:rStyle w:val="Hipervnculo"/>
+          <w:rFonts w:ascii="Arial" w:hAnsi="Arial" w:cs="Arial"/>
+          <w:color w:val="6611CC"/>
+          <w:spacing w:val="2"/>
+          <w:shd w:val="clear" w:color="auto" w:fill="FFFFFF"/>
+        </w:rPr>
+      </w:pPr>
+    </w:p>
+    <w:p>
+      <w:pPr>
+        <w:rPr>
+          <w:rStyle w:val="Hipervnculo"/>
+          <w:rFonts w:ascii="Arial" w:hAnsi="Arial" w:cs="Arial"/>
+          <w:color w:val="6611CC"/>
+          <w:spacing w:val="2"/>
+          <w:shd w:val="clear" w:color="auto" w:fill="FFFFFF"/>
+        </w:rPr>
+      </w:pPr>
+    </w:p>
+    <w:p>
+      <w:pPr>
+        <w:rPr>
+          <w:rStyle w:val="Hipervnculo"/>
+          <w:rFonts w:ascii="Arial" w:hAnsi="Arial" w:cs="Arial"/>
+          <w:color w:val="6611CC"/>
+          <w:spacing w:val="2"/>
+          <w:shd w:val="clear" w:color="auto" w:fill="FFFFFF"/>
+        </w:rPr>
+      </w:pPr>
+      <w:r>
+        <w:rPr>
+          <w:noProof/>
+        </w:rPr>
+        <w:drawing>
+          <wp:anchor distT="0" distB="0" distL="114300" distR="114300" simplePos="0" relativeHeight="251663360" behindDoc="0" locked="0" layoutInCell="1" allowOverlap="1" wp14:anchorId="5FC2F36C" wp14:editId="5FCC5302">
+            <wp:simplePos x="0" y="0"/>
+            <wp:positionH relativeFrom="column">
+              <wp:posOffset>-31115</wp:posOffset>
+            </wp:positionH>
+            <wp:positionV relativeFrom="paragraph">
+              <wp:posOffset>326390</wp:posOffset>
+            </wp:positionV>
+            <wp:extent cx="2571750" cy="4086225"/>
+            <wp:effectExtent l="0" t="0" r="0" b="9525"/>
+            <wp:wrapTopAndBottom/>
+            <wp:docPr id="7" name="Imagen 7"/>
+            <wp:cNvGraphicFramePr>
+              <a:graphicFrameLocks xmlns:a="http://schemas.openxmlformats.org/drawingml/2006/main" noChangeAspect="1"/>
+            </wp:cNvGraphicFramePr>
+            <a:graphic xmlns:a="http://schemas.openxmlformats.org/drawingml/2006/main">
+              <a:graphicData uri="http://schemas.openxmlformats.org/drawingml/2006/picture">
+                <pic:pic xmlns:pic="http://schemas.openxmlformats.org/drawingml/2006/picture">
+                  <pic:nvPicPr>
+                    <pic:cNvPr id="1" name=""/>
+                    <pic:cNvPicPr/>
+                  </pic:nvPicPr>
+                  <pic:blipFill>
+                    <a:blip r:embed="rId16">
+                      <a:extLst>
+                        <a:ext uri="{28A0092B-C50C-407E-A947-70E740481C1C}">
+                          <a14:useLocalDpi xmlns:a14="http://schemas.microsoft.com/office/drawing/2010/main" val="0"/>
+                        </a:ext>
+                      </a:extLst>
+                    </a:blip>
+                    <a:stretch>
+                      <a:fillRect/>
+                    </a:stretch>
+                  </pic:blipFill>
+                  <pic:spPr>
+                    <a:xfrm>
+                      <a:off x="0" y="0"/>
+                      <a:ext cx="2571750" cy="4086225"/>
+                    </a:xfrm>
+                    <a:prstGeom prst="rect">
+                      <a:avLst/>
+                    </a:prstGeom>
+                  </pic:spPr>
+                </pic:pic>
+              </a:graphicData>
+            </a:graphic>
+            <wp14:sizeRelH relativeFrom="margin">
+              <wp14:pctWidth>0</wp14:pctWidth>
+            </wp14:sizeRelH>
+            <wp14:sizeRelV relativeFrom="margin">
+              <wp14:pctHeight>0</wp14:pctHeight>
+            </wp14:sizeRelV>
+          </wp:anchor>
+        </w:drawing>
+      </w:r>
+      <w:r>
+        <w:rPr>
+          <w:sz w:val="28"/>
+          <w:szCs w:val="28"/>
+        </w:rPr>
+        <w:t>Lista de Dese</w:t>
+      </w:r>
+      <w:r>
+        <w:rPr>
+          <w:sz w:val="28"/>
+          <w:szCs w:val="28"/>
+        </w:rPr>
+        <w:t>os de Usuario</w:t>
+      </w:r>
+      <w:r>
+        <w:rPr>
+          <w:sz w:val="28"/>
+          <w:szCs w:val="28"/>
+        </w:rPr>
+        <w:t>:</w:t>
+      </w:r>
+      <w:r>
+        <w:rPr>
+          <w:sz w:val="28"/>
+          <w:szCs w:val="28"/>
+        </w:rPr>
+        <w:t xml:space="preserve"> </w:t>
+      </w:r>
+      <w:hyperlink r:id="rId17" w:tgtFrame="_blank" w:history="1">
+        <w:r>
+          <w:rPr>
+            <w:rStyle w:val="Hipervnculo"/>
+            <w:rFonts w:ascii="Arial" w:hAnsi="Arial" w:cs="Arial"/>
+            <w:color w:val="6611CC"/>
+            <w:spacing w:val="2"/>
+            <w:shd w:val="clear" w:color="auto" w:fill="FFFFFF"/>
+          </w:rPr>
+          <w:t>https://wireframe.cc</w:t>
+        </w:r>
+        <w:r>
+          <w:rPr>
+            <w:rStyle w:val="Hipervnculo"/>
+            <w:rFonts w:ascii="Arial" w:hAnsi="Arial" w:cs="Arial"/>
+            <w:color w:val="6611CC"/>
+            <w:spacing w:val="2"/>
+            <w:shd w:val="clear" w:color="auto" w:fill="FFFFFF"/>
+          </w:rPr>
+          <w:t>/</w:t>
+        </w:r>
+        <w:r>
+          <w:rPr>
+            <w:rStyle w:val="Hipervnculo"/>
+            <w:rFonts w:ascii="Arial" w:hAnsi="Arial" w:cs="Arial"/>
+            <w:color w:val="6611CC"/>
+            <w:spacing w:val="2"/>
+            <w:shd w:val="clear" w:color="auto" w:fill="FFFFFF"/>
+          </w:rPr>
+          <w:t>lgCDRa</w:t>
+        </w:r>
+      </w:hyperlink>
+      <w:bookmarkStart w:id="0" w:name="_GoBack"/>
+      <w:bookmarkEnd w:id="0"/>
+    </w:p>
+    <w:p>
+      <w:pPr>
+        <w:rPr>
+          <w:rStyle w:val="Hipervnculo"/>
+          <w:rFonts w:ascii="Arial" w:hAnsi="Arial" w:cs="Arial"/>
+          <w:color w:val="6611CC"/>
+          <w:spacing w:val="2"/>
+          <w:shd w:val="clear" w:color="auto" w:fill="FFFFFF"/>
+        </w:rPr>
+      </w:pPr>
+    </w:p>
+    <w:p>
+      <w:pPr>
+        <w:rPr>
+          <w:sz w:val="28"/>
+          <w:szCs w:val="28"/>
+        </w:rPr>
+      </w:pPr>
+    </w:p>
+    <w:p>
+      <w:pPr>
+        <w:rPr>
+          <w:rStyle w:val="Hipervnculo"/>
+          <w:rFonts w:ascii="Arial" w:hAnsi="Arial" w:cs="Arial"/>
+          <w:color w:val="6611CC"/>
+          <w:spacing w:val="2"/>
+          <w:shd w:val="clear" w:color="auto" w:fill="FFFFFF"/>
+        </w:rPr>
+      </w:pPr>
       <w:r>
         <w:rPr>
           <w:sz w:val="28"/>
@@ -319,7 +1002,7 @@
         </w:rPr>
         <w:t xml:space="preserve"> </w:t>
       </w:r>
-      <w:hyperlink r:id="rId11" w:tgtFrame="_blank" w:history="1">
+      <w:hyperlink r:id="rId18" w:tgtFrame="_blank" w:history="1">
         <w:r>
           <w:rPr>
             <w:rStyle w:val="Hipervnculo"/>
@@ -368,16 +1051,36 @@
         </w:rPr>
         <w:t xml:space="preserve"> </w:t>
       </w:r>
-      <w:hyperlink r:id="rId12" w:tgtFrame="_blank" w:history="1">
-        <w:r>
-          <w:rPr>
-            <w:rStyle w:val="Hipervnculo"/>
-            <w:rFonts w:ascii="Arial" w:hAnsi="Arial" w:cs="Arial"/>
-            <w:color w:val="6611CC"/>
-            <w:spacing w:val="2"/>
-            <w:shd w:val="clear" w:color="auto" w:fill="FFFFFF"/>
-          </w:rPr>
-          <w:t>https://wireframe.cc/A74K4s</w:t>
+      <w:hyperlink r:id="rId19" w:tgtFrame="_blank" w:history="1">
+        <w:r>
+          <w:rPr>
+            <w:rStyle w:val="Hipervnculo"/>
+            <w:rFonts w:ascii="Arial" w:hAnsi="Arial" w:cs="Arial"/>
+            <w:color w:val="6611CC"/>
+            <w:spacing w:val="2"/>
+            <w:shd w:val="clear" w:color="auto" w:fill="FFFFFF"/>
+          </w:rPr>
+          <w:t>https://wire</w:t>
+        </w:r>
+        <w:r>
+          <w:rPr>
+            <w:rStyle w:val="Hipervnculo"/>
+            <w:rFonts w:ascii="Arial" w:hAnsi="Arial" w:cs="Arial"/>
+            <w:color w:val="6611CC"/>
+            <w:spacing w:val="2"/>
+            <w:shd w:val="clear" w:color="auto" w:fill="FFFFFF"/>
+          </w:rPr>
+          <w:t>f</w:t>
+        </w:r>
+        <w:r>
+          <w:rPr>
+            <w:rStyle w:val="Hipervnculo"/>
+            <w:rFonts w:ascii="Arial" w:hAnsi="Arial" w:cs="Arial"/>
+            <w:color w:val="6611CC"/>
+            <w:spacing w:val="2"/>
+            <w:shd w:val="clear" w:color="auto" w:fill="FFFFFF"/>
+          </w:rPr>
+          <w:t>rame.cc/A74K4s</w:t>
         </w:r>
       </w:hyperlink>
     </w:p>
@@ -396,7 +1099,7 @@
         </w:rPr>
         <w:t xml:space="preserve"> </w:t>
       </w:r>
-      <w:hyperlink r:id="rId13" w:tgtFrame="_blank" w:history="1">
+      <w:hyperlink r:id="rId20" w:tgtFrame="_blank" w:history="1">
         <w:r>
           <w:rPr>
             <w:rStyle w:val="Hipervnculo"/>
@@ -415,28 +1118,7 @@
           <w:sz w:val="28"/>
           <w:szCs w:val="28"/>
         </w:rPr>
-        <w:t>Visualización</w:t>
-      </w:r>
-      <w:r>
-        <w:rPr>
-          <w:sz w:val="28"/>
-          <w:szCs w:val="28"/>
-        </w:rPr>
-        <w:t xml:space="preserve"> de Experiencia </w:t>
-      </w:r>
-      <w:r>
-        <w:rPr>
-          <w:sz w:val="28"/>
-          <w:szCs w:val="28"/>
-        </w:rPr>
-        <w:t>Invitado</w:t>
-      </w:r>
-      <w:r>
-        <w:rPr>
-          <w:sz w:val="28"/>
-          <w:szCs w:val="28"/>
-        </w:rPr>
-        <w:t>:</w:t>
+        <w:t>Visualización de Experiencia Invitado:</w:t>
       </w:r>
       <w:r>
         <w:rPr>
@@ -445,7 +1127,7 @@
         </w:rPr>
         <w:t xml:space="preserve"> </w:t>
       </w:r>
-      <w:hyperlink r:id="rId14" w:tgtFrame="_blank" w:history="1">
+      <w:hyperlink r:id="rId21" w:tgtFrame="_blank" w:history="1">
         <w:r>
           <w:rPr>
             <w:rStyle w:val="Hipervnculo"/>
@@ -512,7 +1194,7 @@
 </file>
 
 <file path=word/styles.xml><?xml version="1.0" encoding="utf-8"?>
-<w:styles xmlns:mc="http://schemas.openxmlformats.org/markup-compatibility/2006" xmlns:r="http://schemas.openxmlformats.org/officeDocument/2006/relationships" xmlns:w="http://schemas.openxmlformats.org/wordprocessingml/2006/main" xmlns:w14="http://schemas.microsoft.com/office/word/2010/wordml" xmlns:w15="http://schemas.microsoft.com/office/word/2012/wordml" xmlns:w16cex="http://schemas.microsoft.com/office/word/2018/wordml/cex" xmlns:w16cid="http://schemas.microsoft.com/office/word/2016/wordml/cid" xmlns:w16="http://schemas.microsoft.com/office/word/2018/wordml" xmlns:w16se="http://schemas.microsoft.com/office/word/2015/wordml/symex" mc:Ignorable="w14 w15 w16se w16cid w16 w16cex">
+<w:styles xmlns:mc="http://schemas.openxmlformats.org/markup-compatibility/2006" xmlns:r="http://schemas.openxmlformats.org/officeDocument/2006/relationships" xmlns:w="http://schemas.openxmlformats.org/wordprocessingml/2006/main" xmlns:w14="http://schemas.microsoft.com/office/word/2010/wordml" xmlns:w15="http://schemas.microsoft.com/office/word/2012/wordml" xmlns:w16cid="http://schemas.microsoft.com/office/word/2016/wordml/cid" xmlns:w16se="http://schemas.microsoft.com/office/word/2015/wordml/symex" mc:Ignorable="w14 w15 w16se w16cid">
   <w:docDefaults>
     <w:rPrDefault>
       <w:rPr>
@@ -949,6 +1631,18 @@
       <w:u w:val="single"/>
     </w:rPr>
   </w:style>
+  <w:style w:type="character" w:styleId="Hipervnculovisitado">
+    <w:name w:val="FollowedHyperlink"/>
+    <w:basedOn w:val="Fuentedeprrafopredeter"/>
+    <w:uiPriority w:val="99"/>
+    <w:semiHidden/>
+    <w:unhideWhenUsed/>
+    <w:rsid w:val="008F1E22"/>
+    <w:rPr>
+      <w:color w:val="954F72" w:themeColor="followedHyperlink"/>
+      <w:u w:val="single"/>
+    </w:rPr>
+  </w:style>
 </w:styles>
 </file>
 

</xml_diff>

<commit_message>
añadiendo pantalla suscripción premium
</commit_message>
<xml_diff>
--- a/Wireframes-Air-Planner.docx
+++ b/Wireframes-Air-Planner.docx
@@ -1,6 +1,6 @@
 
 <file path=word/document.xml><?xml version="1.0" encoding="utf-8"?>
-<w:document xmlns:wpc="http://schemas.microsoft.com/office/word/2010/wordprocessingCanvas" xmlns:cx="http://schemas.microsoft.com/office/drawing/2014/chartex" xmlns:cx1="http://schemas.microsoft.com/office/drawing/2015/9/8/chartex" xmlns:cx2="http://schemas.microsoft.com/office/drawing/2015/10/21/chartex" xmlns:cx3="http://schemas.microsoft.com/office/drawing/2016/5/9/chartex" xmlns:cx4="http://schemas.microsoft.com/office/drawing/2016/5/10/chartex" xmlns:cx5="http://schemas.microsoft.com/office/drawing/2016/5/11/chartex" xmlns:cx6="http://schemas.microsoft.com/office/drawing/2016/5/12/chartex" xmlns:cx7="http://schemas.microsoft.com/office/drawing/2016/5/13/chartex" xmlns:cx8="http://schemas.microsoft.com/office/drawing/2016/5/14/chartex" xmlns:mc="http://schemas.openxmlformats.org/markup-compatibility/2006" xmlns:aink="http://schemas.microsoft.com/office/drawing/2016/ink" xmlns:am3d="http://schemas.microsoft.com/office/drawing/2017/model3d" xmlns:o="urn:schemas-microsoft-com:office:office" xmlns:r="http://schemas.openxmlformats.org/officeDocument/2006/relationships" xmlns:m="http://schemas.openxmlformats.org/officeDocument/2006/math" xmlns:v="urn:schemas-microsoft-com:vml" xmlns:wp14="http://schemas.microsoft.com/office/word/2010/wordprocessingDrawing" xmlns:wp="http://schemas.openxmlformats.org/drawingml/2006/wordprocessingDrawing" xmlns:w10="urn:schemas-microsoft-com:office:word" xmlns:w="http://schemas.openxmlformats.org/wordprocessingml/2006/main" xmlns:w14="http://schemas.microsoft.com/office/word/2010/wordml" xmlns:w15="http://schemas.microsoft.com/office/word/2012/wordml" xmlns:w16cid="http://schemas.microsoft.com/office/word/2016/wordml/cid" xmlns:w16se="http://schemas.microsoft.com/office/word/2015/wordml/symex" xmlns:wpg="http://schemas.microsoft.com/office/word/2010/wordprocessingGroup" xmlns:wpi="http://schemas.microsoft.com/office/word/2010/wordprocessingInk" xmlns:wne="http://schemas.microsoft.com/office/word/2006/wordml" xmlns:wps="http://schemas.microsoft.com/office/word/2010/wordprocessingShape" mc:Ignorable="w14 w15 w16se w16cid wp14">
+<w:document xmlns:wpc="http://schemas.microsoft.com/office/word/2010/wordprocessingCanvas" xmlns:cx="http://schemas.microsoft.com/office/drawing/2014/chartex" xmlns:cx1="http://schemas.microsoft.com/office/drawing/2015/9/8/chartex" xmlns:cx2="http://schemas.microsoft.com/office/drawing/2015/10/21/chartex" xmlns:cx3="http://schemas.microsoft.com/office/drawing/2016/5/9/chartex" xmlns:cx4="http://schemas.microsoft.com/office/drawing/2016/5/10/chartex" xmlns:cx5="http://schemas.microsoft.com/office/drawing/2016/5/11/chartex" xmlns:cx6="http://schemas.microsoft.com/office/drawing/2016/5/12/chartex" xmlns:cx7="http://schemas.microsoft.com/office/drawing/2016/5/13/chartex" xmlns:cx8="http://schemas.microsoft.com/office/drawing/2016/5/14/chartex" xmlns:mc="http://schemas.openxmlformats.org/markup-compatibility/2006" xmlns:aink="http://schemas.microsoft.com/office/drawing/2016/ink" xmlns:am3d="http://schemas.microsoft.com/office/drawing/2017/model3d" xmlns:o="urn:schemas-microsoft-com:office:office" xmlns:r="http://schemas.openxmlformats.org/officeDocument/2006/relationships" xmlns:m="http://schemas.openxmlformats.org/officeDocument/2006/math" xmlns:v="urn:schemas-microsoft-com:vml" xmlns:wp14="http://schemas.microsoft.com/office/word/2010/wordprocessingDrawing" xmlns:wp="http://schemas.openxmlformats.org/drawingml/2006/wordprocessingDrawing" xmlns:w10="urn:schemas-microsoft-com:office:word" xmlns:w="http://schemas.openxmlformats.org/wordprocessingml/2006/main" xmlns:w14="http://schemas.microsoft.com/office/word/2010/wordml" xmlns:w15="http://schemas.microsoft.com/office/word/2012/wordml" xmlns:w16cex="http://schemas.microsoft.com/office/word/2018/wordml/cex" xmlns:w16cid="http://schemas.microsoft.com/office/word/2016/wordml/cid" xmlns:w16="http://schemas.microsoft.com/office/word/2018/wordml" xmlns:w16se="http://schemas.microsoft.com/office/word/2015/wordml/symex" xmlns:wpg="http://schemas.microsoft.com/office/word/2010/wordprocessingGroup" xmlns:wpi="http://schemas.microsoft.com/office/word/2010/wordprocessingInk" xmlns:wne="http://schemas.microsoft.com/office/word/2006/wordml" xmlns:wps="http://schemas.microsoft.com/office/word/2010/wordprocessingShape" mc:Ignorable="w14 w15 w16se w16cid w16 w16cex wp14">
   <w:body>
     <w:p>
       <w:pPr>
@@ -808,17 +808,7 @@
             <w:spacing w:val="2"/>
             <w:shd w:val="clear" w:color="auto" w:fill="FFFFFF"/>
           </w:rPr>
-          <w:t>https://wirefram</w:t>
-        </w:r>
-        <w:r>
-          <w:rPr>
-            <w:rStyle w:val="Hipervnculo"/>
-            <w:rFonts w:ascii="Arial" w:hAnsi="Arial" w:cs="Arial"/>
-            <w:color w:val="6611CC"/>
-            <w:spacing w:val="2"/>
-            <w:shd w:val="clear" w:color="auto" w:fill="FFFFFF"/>
-          </w:rPr>
-          <w:t>e.cc/lgCDRa</w:t>
+          <w:t>https://wireframe.cc/lgCDRa</w:t>
         </w:r>
       </w:hyperlink>
     </w:p>
@@ -983,27 +973,7 @@
             <w:spacing w:val="2"/>
             <w:shd w:val="clear" w:color="auto" w:fill="FFFFFF"/>
           </w:rPr>
-          <w:t>https://wi</w:t>
-        </w:r>
-        <w:r>
-          <w:rPr>
-            <w:rStyle w:val="Hipervnculo"/>
-            <w:rFonts w:ascii="Arial" w:hAnsi="Arial" w:cs="Arial"/>
-            <w:color w:val="6611CC"/>
-            <w:spacing w:val="2"/>
-            <w:shd w:val="clear" w:color="auto" w:fill="FFFFFF"/>
-          </w:rPr>
-          <w:t>r</w:t>
-        </w:r>
-        <w:r>
-          <w:rPr>
-            <w:rStyle w:val="Hipervnculo"/>
-            <w:rFonts w:ascii="Arial" w:hAnsi="Arial" w:cs="Arial"/>
-            <w:color w:val="6611CC"/>
-            <w:spacing w:val="2"/>
-            <w:shd w:val="clear" w:color="auto" w:fill="FFFFFF"/>
-          </w:rPr>
-          <w:t>eframe.cc/A74K4s</w:t>
+          <w:t>https://wireframe.cc/A74K4s</w:t>
         </w:r>
       </w:hyperlink>
     </w:p>
@@ -1088,27 +1058,7 @@
             <w:spacing w:val="2"/>
             <w:shd w:val="clear" w:color="auto" w:fill="FFFFFF"/>
           </w:rPr>
-          <w:t>https://wireframe</w:t>
-        </w:r>
-        <w:r>
-          <w:rPr>
-            <w:rStyle w:val="Hipervnculo"/>
-            <w:rFonts w:ascii="Arial" w:hAnsi="Arial" w:cs="Arial"/>
-            <w:color w:val="6611CC"/>
-            <w:spacing w:val="2"/>
-            <w:shd w:val="clear" w:color="auto" w:fill="FFFFFF"/>
-          </w:rPr>
-          <w:t>.</w:t>
-        </w:r>
-        <w:r>
-          <w:rPr>
-            <w:rStyle w:val="Hipervnculo"/>
-            <w:rFonts w:ascii="Arial" w:hAnsi="Arial" w:cs="Arial"/>
-            <w:color w:val="6611CC"/>
-            <w:spacing w:val="2"/>
-            <w:shd w:val="clear" w:color="auto" w:fill="FFFFFF"/>
-          </w:rPr>
-          <w:t>cc/k1FpGo</w:t>
+          <w:t>https://wireframe.cc/k1FpGo</w:t>
         </w:r>
       </w:hyperlink>
     </w:p>
@@ -1190,6 +1140,11 @@
       </w:hyperlink>
     </w:p>
     <w:p>
+      <w:pPr>
+        <w:rPr>
+          <w:u w:val="single"/>
+        </w:rPr>
+      </w:pPr>
       <w:r>
         <w:rPr>
           <w:noProof/>
@@ -1236,8 +1191,6 @@
           </wp:inline>
         </w:drawing>
       </w:r>
-      <w:bookmarkStart w:id="0" w:name="_GoBack"/>
-      <w:bookmarkEnd w:id="0"/>
     </w:p>
     <w:p>
       <w:pPr>
@@ -1253,33 +1206,59 @@
     <w:p>
       <w:pPr>
         <w:rPr>
-          <w:rStyle w:val="Hipervnculo"/>
           <w:rFonts w:ascii="Arial" w:hAnsi="Arial" w:cs="Arial"/>
           <w:color w:val="6611CC"/>
           <w:spacing w:val="2"/>
-          <w:shd w:val="clear" w:color="auto" w:fill="FFFFFF"/>
-        </w:rPr>
-      </w:pPr>
-    </w:p>
-    <w:p>
-      <w:pPr>
-        <w:rPr>
-          <w:rFonts w:cstheme="minorHAnsi"/>
-          <w:color w:val="000000" w:themeColor="text1"/>
-          <w:sz w:val="28"/>
-          <w:szCs w:val="28"/>
-          <w14:shadow w14:blurRad="38100" w14:dist="19050" w14:dir="2700000" w14:sx="100000" w14:sy="100000" w14:kx="0" w14:ky="0" w14:algn="tl">
-            <w14:schemeClr w14:val="dk1">
-              <w14:alpha w14:val="60000"/>
-            </w14:schemeClr>
-          </w14:shadow>
-          <w14:textOutline w14:w="0" w14:cap="flat" w14:cmpd="sng" w14:algn="ctr">
-            <w14:noFill/>
-            <w14:prstDash w14:val="solid"/>
-            <w14:round/>
-          </w14:textOutline>
-        </w:rPr>
-      </w:pPr>
+          <w:u w:val="single"/>
+          <w:shd w:val="clear" w:color="auto" w:fill="FFFFFF"/>
+        </w:rPr>
+      </w:pPr>
+      <w:r>
+        <w:rPr>
+          <w:sz w:val="28"/>
+          <w:szCs w:val="28"/>
+        </w:rPr>
+        <w:t xml:space="preserve">Pantalla </w:t>
+      </w:r>
+      <w:r>
+        <w:rPr>
+          <w:sz w:val="28"/>
+          <w:szCs w:val="28"/>
+        </w:rPr>
+        <w:t>Convertirse en Usuario Premium</w:t>
+      </w:r>
+      <w:r>
+        <w:rPr>
+          <w:sz w:val="28"/>
+          <w:szCs w:val="28"/>
+        </w:rPr>
+        <w:t>:</w:t>
+      </w:r>
+      <w:r>
+        <w:t xml:space="preserve"> </w:t>
+      </w:r>
+      <w:hyperlink r:id="rId26" w:tgtFrame="_blank" w:history="1">
+        <w:r>
+          <w:rPr>
+            <w:rStyle w:val="Hipervnculo"/>
+            <w:rFonts w:ascii="Arial" w:hAnsi="Arial" w:cs="Arial"/>
+            <w:color w:val="6611CC"/>
+            <w:spacing w:val="2"/>
+            <w:shd w:val="clear" w:color="auto" w:fill="FFFFFF"/>
+          </w:rPr>
+          <w:t>https://wireframe.cc/</w:t>
+        </w:r>
+        <w:r>
+          <w:rPr>
+            <w:rStyle w:val="Hipervnculo"/>
+            <w:rFonts w:ascii="Arial" w:hAnsi="Arial" w:cs="Arial"/>
+            <w:color w:val="6611CC"/>
+            <w:spacing w:val="2"/>
+            <w:shd w:val="clear" w:color="auto" w:fill="FFFFFF"/>
+          </w:rPr>
+          <w:t>ELetUw</w:t>
+        </w:r>
+      </w:hyperlink>
     </w:p>
     <w:sectPr>
       <w:pgSz w:w="11906" w:h="16838"/>
@@ -1292,7 +1271,7 @@
 </file>
 
 <file path=word/styles.xml><?xml version="1.0" encoding="utf-8"?>
-<w:styles xmlns:mc="http://schemas.openxmlformats.org/markup-compatibility/2006" xmlns:r="http://schemas.openxmlformats.org/officeDocument/2006/relationships" xmlns:w="http://schemas.openxmlformats.org/wordprocessingml/2006/main" xmlns:w14="http://schemas.microsoft.com/office/word/2010/wordml" xmlns:w15="http://schemas.microsoft.com/office/word/2012/wordml" xmlns:w16cid="http://schemas.microsoft.com/office/word/2016/wordml/cid" xmlns:w16se="http://schemas.microsoft.com/office/word/2015/wordml/symex" mc:Ignorable="w14 w15 w16se w16cid">
+<w:styles xmlns:mc="http://schemas.openxmlformats.org/markup-compatibility/2006" xmlns:r="http://schemas.openxmlformats.org/officeDocument/2006/relationships" xmlns:w="http://schemas.openxmlformats.org/wordprocessingml/2006/main" xmlns:w14="http://schemas.microsoft.com/office/word/2010/wordml" xmlns:w15="http://schemas.microsoft.com/office/word/2012/wordml" xmlns:w16cex="http://schemas.microsoft.com/office/word/2018/wordml/cex" xmlns:w16cid="http://schemas.microsoft.com/office/word/2016/wordml/cid" xmlns:w16="http://schemas.microsoft.com/office/word/2018/wordml" xmlns:w16se="http://schemas.microsoft.com/office/word/2015/wordml/symex" mc:Ignorable="w14 w15 w16se w16cid w16 w16cex">
   <w:docDefaults>
     <w:rPrDefault>
       <w:rPr>

</xml_diff>